<commit_message>
done with song bank
</commit_message>
<xml_diff>
--- a/practiceweb/My own websites/spotifyAPIReact/Future Updates and Work for Spotify App.docx
+++ b/practiceweb/My own websites/spotifyAPIReact/Future Updates and Work for Spotify App.docx
@@ -35,23 +35,7 @@
           <w:sz w:val="24"/>
           <w:szCs w:val="24"/>
         </w:rPr>
-        <w:t xml:space="preserve">“Next Track” </w:t>
-      </w:r>
-      <w:proofErr w:type="spellStart"/>
-      <w:r>
-        <w:rPr>
-          <w:sz w:val="24"/>
-          <w:szCs w:val="24"/>
-        </w:rPr>
-        <w:t>onClick</w:t>
-      </w:r>
-      <w:proofErr w:type="spellEnd"/>
-      <w:r>
-        <w:rPr>
-          <w:sz w:val="24"/>
-          <w:szCs w:val="24"/>
-        </w:rPr>
-        <w:t xml:space="preserve"> should update the currently playing song information</w:t>
+        <w:t>“Next Track” onClick should update the currently playing song information</w:t>
       </w:r>
     </w:p>
     <w:p>
@@ -146,6 +130,13 @@
           <w:szCs w:val="24"/>
         </w:rPr>
       </w:pPr>
+      <w:r>
+        <w:rPr>
+          <w:sz w:val="24"/>
+          <w:szCs w:val="24"/>
+        </w:rPr>
+        <w:t>Bank Song button on the side bar should update the displayed song bank if it is the current operation</w:t>
+      </w:r>
     </w:p>
     <w:sectPr>
       <w:pgSz w:w="12240" w:h="15840"/>

</xml_diff>

<commit_message>
done with addSongsToSongBank in Maniupulate a playlist
</commit_message>
<xml_diff>
--- a/practiceweb/My own websites/spotifyAPIReact/Future Updates and Work for Spotify App.docx
+++ b/practiceweb/My own websites/spotifyAPIReact/Future Updates and Work for Spotify App.docx
@@ -136,6 +136,46 @@
           <w:szCs w:val="24"/>
         </w:rPr>
         <w:t>Bank Song button on the side bar should update the displayed song bank if it is the current operation</w:t>
+      </w:r>
+    </w:p>
+    <w:p>
+      <w:pPr>
+        <w:pStyle w:val="ListParagraph"/>
+        <w:numPr>
+          <w:ilvl w:val="0"/>
+          <w:numId w:val="1"/>
+        </w:numPr>
+        <w:rPr>
+          <w:sz w:val="24"/>
+          <w:szCs w:val="24"/>
+        </w:rPr>
+      </w:pPr>
+      <w:r>
+        <w:rPr>
+          <w:sz w:val="24"/>
+          <w:szCs w:val="24"/>
+        </w:rPr>
+        <w:t>Download icon on songs container</w:t>
+      </w:r>
+    </w:p>
+    <w:p>
+      <w:pPr>
+        <w:pStyle w:val="ListParagraph"/>
+        <w:numPr>
+          <w:ilvl w:val="0"/>
+          <w:numId w:val="1"/>
+        </w:numPr>
+        <w:rPr>
+          <w:sz w:val="24"/>
+          <w:szCs w:val="24"/>
+        </w:rPr>
+      </w:pPr>
+      <w:r>
+        <w:rPr>
+          <w:sz w:val="24"/>
+          <w:szCs w:val="24"/>
+        </w:rPr>
+        <w:t>In manipulateAPlaylist, addSongsFromSongBank, with an empty playlist their will be no image for it, however, when you add songs to it the image should appear. I need to make that happen.</w:t>
       </w:r>
     </w:p>
     <w:sectPr>

</xml_diff>

<commit_message>
got to work on setDifferencesAndSimiliarities
</commit_message>
<xml_diff>
--- a/practiceweb/My own websites/spotifyAPIReact/Future Updates and Work for Spotify App.docx
+++ b/practiceweb/My own websites/spotifyAPIReact/Future Updates and Work for Spotify App.docx
@@ -35,7 +35,23 @@
           <w:sz w:val="24"/>
           <w:szCs w:val="24"/>
         </w:rPr>
-        <w:t>“Next Track” onClick should update the currently playing song information</w:t>
+        <w:t xml:space="preserve">“Next Track” </w:t>
+      </w:r>
+      <w:proofErr w:type="spellStart"/>
+      <w:r>
+        <w:rPr>
+          <w:sz w:val="24"/>
+          <w:szCs w:val="24"/>
+        </w:rPr>
+        <w:t>onClick</w:t>
+      </w:r>
+      <w:proofErr w:type="spellEnd"/>
+      <w:r>
+        <w:rPr>
+          <w:sz w:val="24"/>
+          <w:szCs w:val="24"/>
+        </w:rPr>
+        <w:t xml:space="preserve"> should update the currently playing song information</w:t>
       </w:r>
     </w:p>
     <w:p>
@@ -175,8 +191,134 @@
           <w:sz w:val="24"/>
           <w:szCs w:val="24"/>
         </w:rPr>
-        <w:t>In manipulateAPlaylist, addSongsFromSongBank, with an empty playlist their will be no image for it, however, when you add songs to it the image should appear. I need to make that happen.</w:t>
-      </w:r>
+        <w:t xml:space="preserve">In </w:t>
+      </w:r>
+      <w:proofErr w:type="spellStart"/>
+      <w:r>
+        <w:rPr>
+          <w:sz w:val="24"/>
+          <w:szCs w:val="24"/>
+        </w:rPr>
+        <w:t>manipulateAPlaylist</w:t>
+      </w:r>
+      <w:proofErr w:type="spellEnd"/>
+      <w:r>
+        <w:rPr>
+          <w:sz w:val="24"/>
+          <w:szCs w:val="24"/>
+        </w:rPr>
+        <w:t xml:space="preserve">, </w:t>
+      </w:r>
+      <w:proofErr w:type="spellStart"/>
+      <w:r>
+        <w:rPr>
+          <w:sz w:val="24"/>
+          <w:szCs w:val="24"/>
+        </w:rPr>
+        <w:t>addSongsFromSongBank</w:t>
+      </w:r>
+      <w:proofErr w:type="spellEnd"/>
+      <w:r>
+        <w:rPr>
+          <w:sz w:val="24"/>
+          <w:szCs w:val="24"/>
+        </w:rPr>
+        <w:t xml:space="preserve">, with an empty playlist </w:t>
+      </w:r>
+      <w:proofErr w:type="spellStart"/>
+      <w:r>
+        <w:rPr>
+          <w:sz w:val="24"/>
+          <w:szCs w:val="24"/>
+        </w:rPr>
+        <w:t>their</w:t>
+      </w:r>
+      <w:proofErr w:type="spellEnd"/>
+      <w:r>
+        <w:rPr>
+          <w:sz w:val="24"/>
+          <w:szCs w:val="24"/>
+        </w:rPr>
+        <w:t xml:space="preserve"> will be no image for it, however, when you add songs to </w:t>
+      </w:r>
+      <w:proofErr w:type="spellStart"/>
+      <w:r>
+        <w:rPr>
+          <w:sz w:val="24"/>
+          <w:szCs w:val="24"/>
+        </w:rPr>
+        <w:t>it</w:t>
+      </w:r>
+      <w:proofErr w:type="spellEnd"/>
+      <w:r>
+        <w:rPr>
+          <w:sz w:val="24"/>
+          <w:szCs w:val="24"/>
+        </w:rPr>
+        <w:t xml:space="preserve"> the image should appear. I need to make that happen.</w:t>
+      </w:r>
+    </w:p>
+    <w:p>
+      <w:pPr>
+        <w:pStyle w:val="ListParagraph"/>
+        <w:numPr>
+          <w:ilvl w:val="0"/>
+          <w:numId w:val="1"/>
+        </w:numPr>
+        <w:rPr>
+          <w:sz w:val="24"/>
+          <w:szCs w:val="24"/>
+        </w:rPr>
+      </w:pPr>
+      <w:r>
+        <w:rPr>
+          <w:sz w:val="24"/>
+          <w:szCs w:val="24"/>
+        </w:rPr>
+        <w:t xml:space="preserve">Update all components to user the </w:t>
+      </w:r>
+      <w:proofErr w:type="spellStart"/>
+      <w:r>
+        <w:rPr>
+          <w:sz w:val="24"/>
+          <w:szCs w:val="24"/>
+        </w:rPr>
+        <w:t>SpotifyAPIBaseComposition</w:t>
+      </w:r>
+      <w:proofErr w:type="spellEnd"/>
+    </w:p>
+    <w:p>
+      <w:pPr>
+        <w:pStyle w:val="ListParagraph"/>
+        <w:numPr>
+          <w:ilvl w:val="0"/>
+          <w:numId w:val="1"/>
+        </w:numPr>
+        <w:rPr>
+          <w:sz w:val="24"/>
+          <w:szCs w:val="24"/>
+        </w:rPr>
+      </w:pPr>
+      <w:r>
+        <w:rPr>
+          <w:sz w:val="24"/>
+          <w:szCs w:val="24"/>
+        </w:rPr>
+        <w:t>Fix compare button in compare two playlists</w:t>
+      </w:r>
+    </w:p>
+    <w:p>
+      <w:pPr>
+        <w:pStyle w:val="ListParagraph"/>
+        <w:numPr>
+          <w:ilvl w:val="0"/>
+          <w:numId w:val="1"/>
+        </w:numPr>
+        <w:rPr>
+          <w:sz w:val="24"/>
+          <w:szCs w:val="24"/>
+        </w:rPr>
+      </w:pPr>
     </w:p>
     <w:sectPr>
       <w:pgSz w:w="12240" w:h="15840"/>

</xml_diff>

<commit_message>
done with the compare two playlists add songs to song bank
</commit_message>
<xml_diff>
--- a/practiceweb/My own websites/spotifyAPIReact/Future Updates and Work for Spotify App.docx
+++ b/practiceweb/My own websites/spotifyAPIReact/Future Updates and Work for Spotify App.docx
@@ -35,23 +35,7 @@
           <w:sz w:val="24"/>
           <w:szCs w:val="24"/>
         </w:rPr>
-        <w:t xml:space="preserve">“Next Track” </w:t>
-      </w:r>
-      <w:proofErr w:type="spellStart"/>
-      <w:r>
-        <w:rPr>
-          <w:sz w:val="24"/>
-          <w:szCs w:val="24"/>
-        </w:rPr>
-        <w:t>onClick</w:t>
-      </w:r>
-      <w:proofErr w:type="spellEnd"/>
-      <w:r>
-        <w:rPr>
-          <w:sz w:val="24"/>
-          <w:szCs w:val="24"/>
-        </w:rPr>
-        <w:t xml:space="preserve"> should update the currently playing song information</w:t>
+        <w:t>“Next Track” onClick should update the currently playing song information</w:t>
       </w:r>
     </w:p>
     <w:p>
@@ -191,71 +175,7 @@
           <w:sz w:val="24"/>
           <w:szCs w:val="24"/>
         </w:rPr>
-        <w:t xml:space="preserve">In </w:t>
-      </w:r>
-      <w:proofErr w:type="spellStart"/>
-      <w:r>
-        <w:rPr>
-          <w:sz w:val="24"/>
-          <w:szCs w:val="24"/>
-        </w:rPr>
-        <w:t>manipulateAPlaylist</w:t>
-      </w:r>
-      <w:proofErr w:type="spellEnd"/>
-      <w:r>
-        <w:rPr>
-          <w:sz w:val="24"/>
-          <w:szCs w:val="24"/>
-        </w:rPr>
-        <w:t xml:space="preserve">, </w:t>
-      </w:r>
-      <w:proofErr w:type="spellStart"/>
-      <w:r>
-        <w:rPr>
-          <w:sz w:val="24"/>
-          <w:szCs w:val="24"/>
-        </w:rPr>
-        <w:t>addSongsFromSongBank</w:t>
-      </w:r>
-      <w:proofErr w:type="spellEnd"/>
-      <w:r>
-        <w:rPr>
-          <w:sz w:val="24"/>
-          <w:szCs w:val="24"/>
-        </w:rPr>
-        <w:t xml:space="preserve">, with an empty playlist </w:t>
-      </w:r>
-      <w:proofErr w:type="spellStart"/>
-      <w:r>
-        <w:rPr>
-          <w:sz w:val="24"/>
-          <w:szCs w:val="24"/>
-        </w:rPr>
-        <w:t>their</w:t>
-      </w:r>
-      <w:proofErr w:type="spellEnd"/>
-      <w:r>
-        <w:rPr>
-          <w:sz w:val="24"/>
-          <w:szCs w:val="24"/>
-        </w:rPr>
-        <w:t xml:space="preserve"> will be no image for it, however, when you add songs to </w:t>
-      </w:r>
-      <w:proofErr w:type="spellStart"/>
-      <w:r>
-        <w:rPr>
-          <w:sz w:val="24"/>
-          <w:szCs w:val="24"/>
-        </w:rPr>
-        <w:t>it</w:t>
-      </w:r>
-      <w:proofErr w:type="spellEnd"/>
-      <w:r>
-        <w:rPr>
-          <w:sz w:val="24"/>
-          <w:szCs w:val="24"/>
-        </w:rPr>
-        <w:t xml:space="preserve"> the image should appear. I need to make that happen.</w:t>
+        <w:t>In manipulateAPlaylist, addSongsFromSongBank, with an empty playlist their will be no image for it, however, when you add songs to it the image should appear. I need to make that happen.</w:t>
       </w:r>
     </w:p>
     <w:p>
@@ -275,17 +195,8 @@
           <w:sz w:val="24"/>
           <w:szCs w:val="24"/>
         </w:rPr>
-        <w:t xml:space="preserve">Update all components to user the </w:t>
+        <w:t>Update all components to user the SpotifyAPIBaseComposition</w:t>
       </w:r>
-      <w:proofErr w:type="spellStart"/>
-      <w:r>
-        <w:rPr>
-          <w:sz w:val="24"/>
-          <w:szCs w:val="24"/>
-        </w:rPr>
-        <w:t>SpotifyAPIBaseComposition</w:t>
-      </w:r>
-      <w:proofErr w:type="spellEnd"/>
     </w:p>
     <w:p>
       <w:pPr>
@@ -319,6 +230,13 @@
           <w:szCs w:val="24"/>
         </w:rPr>
       </w:pPr>
+      <w:r>
+        <w:rPr>
+          <w:sz w:val="24"/>
+          <w:szCs w:val="24"/>
+        </w:rPr>
+        <w:t>In the compare two playlists. In the drop down box the scroller doesn’t make the border flush</w:t>
+      </w:r>
     </w:p>
     <w:sectPr>
       <w:pgSz w:w="12240" w:h="15840"/>

</xml_diff>

<commit_message>
compare two playlists done now
</commit_message>
<xml_diff>
--- a/practiceweb/My own websites/spotifyAPIReact/Future Updates and Work for Spotify App.docx
+++ b/practiceweb/My own websites/spotifyAPIReact/Future Updates and Work for Spotify App.docx
@@ -35,7 +35,23 @@
           <w:sz w:val="24"/>
           <w:szCs w:val="24"/>
         </w:rPr>
-        <w:t>“Next Track” onClick should update the currently playing song information</w:t>
+        <w:t xml:space="preserve">“Next Track” </w:t>
+      </w:r>
+      <w:proofErr w:type="spellStart"/>
+      <w:r>
+        <w:rPr>
+          <w:sz w:val="24"/>
+          <w:szCs w:val="24"/>
+        </w:rPr>
+        <w:t>onClick</w:t>
+      </w:r>
+      <w:proofErr w:type="spellEnd"/>
+      <w:r>
+        <w:rPr>
+          <w:sz w:val="24"/>
+          <w:szCs w:val="24"/>
+        </w:rPr>
+        <w:t xml:space="preserve"> should update the currently playing song information</w:t>
       </w:r>
     </w:p>
     <w:p>
@@ -175,28 +191,101 @@
           <w:sz w:val="24"/>
           <w:szCs w:val="24"/>
         </w:rPr>
-        <w:t>In manipulateAPlaylist, addSongsFromSongBank, with an empty playlist their will be no image for it, however, when you add songs to it the image should appear. I need to make that happen.</w:t>
-      </w:r>
-    </w:p>
-    <w:p>
-      <w:pPr>
-        <w:pStyle w:val="ListParagraph"/>
-        <w:numPr>
-          <w:ilvl w:val="0"/>
-          <w:numId w:val="1"/>
-        </w:numPr>
-        <w:rPr>
-          <w:sz w:val="24"/>
-          <w:szCs w:val="24"/>
-        </w:rPr>
-      </w:pPr>
-      <w:r>
-        <w:rPr>
-          <w:sz w:val="24"/>
-          <w:szCs w:val="24"/>
-        </w:rPr>
-        <w:t>Update all components to user the SpotifyAPIBaseComposition</w:t>
-      </w:r>
+        <w:t xml:space="preserve">In </w:t>
+      </w:r>
+      <w:proofErr w:type="spellStart"/>
+      <w:r>
+        <w:rPr>
+          <w:sz w:val="24"/>
+          <w:szCs w:val="24"/>
+        </w:rPr>
+        <w:t>manipulateAPlaylist</w:t>
+      </w:r>
+      <w:proofErr w:type="spellEnd"/>
+      <w:r>
+        <w:rPr>
+          <w:sz w:val="24"/>
+          <w:szCs w:val="24"/>
+        </w:rPr>
+        <w:t xml:space="preserve">, </w:t>
+      </w:r>
+      <w:proofErr w:type="spellStart"/>
+      <w:r>
+        <w:rPr>
+          <w:sz w:val="24"/>
+          <w:szCs w:val="24"/>
+        </w:rPr>
+        <w:t>addSongsFromSongBank</w:t>
+      </w:r>
+      <w:proofErr w:type="spellEnd"/>
+      <w:r>
+        <w:rPr>
+          <w:sz w:val="24"/>
+          <w:szCs w:val="24"/>
+        </w:rPr>
+        <w:t xml:space="preserve">, with an empty playlist </w:t>
+      </w:r>
+      <w:proofErr w:type="spellStart"/>
+      <w:r>
+        <w:rPr>
+          <w:sz w:val="24"/>
+          <w:szCs w:val="24"/>
+        </w:rPr>
+        <w:t>their</w:t>
+      </w:r>
+      <w:proofErr w:type="spellEnd"/>
+      <w:r>
+        <w:rPr>
+          <w:sz w:val="24"/>
+          <w:szCs w:val="24"/>
+        </w:rPr>
+        <w:t xml:space="preserve"> will be no image for it, however, when you add songs to </w:t>
+      </w:r>
+      <w:proofErr w:type="spellStart"/>
+      <w:r>
+        <w:rPr>
+          <w:sz w:val="24"/>
+          <w:szCs w:val="24"/>
+        </w:rPr>
+        <w:t>it</w:t>
+      </w:r>
+      <w:proofErr w:type="spellEnd"/>
+      <w:r>
+        <w:rPr>
+          <w:sz w:val="24"/>
+          <w:szCs w:val="24"/>
+        </w:rPr>
+        <w:t xml:space="preserve"> the image should appear. I need to make that happen.</w:t>
+      </w:r>
+    </w:p>
+    <w:p>
+      <w:pPr>
+        <w:pStyle w:val="ListParagraph"/>
+        <w:numPr>
+          <w:ilvl w:val="0"/>
+          <w:numId w:val="1"/>
+        </w:numPr>
+        <w:rPr>
+          <w:sz w:val="24"/>
+          <w:szCs w:val="24"/>
+        </w:rPr>
+      </w:pPr>
+      <w:r>
+        <w:rPr>
+          <w:sz w:val="24"/>
+          <w:szCs w:val="24"/>
+        </w:rPr>
+        <w:t xml:space="preserve">Update all components to user the </w:t>
+      </w:r>
+      <w:proofErr w:type="spellStart"/>
+      <w:r>
+        <w:rPr>
+          <w:sz w:val="24"/>
+          <w:szCs w:val="24"/>
+        </w:rPr>
+        <w:t>SpotifyAPIBaseComposition</w:t>
+      </w:r>
+      <w:proofErr w:type="spellEnd"/>
     </w:p>
     <w:p>
       <w:pPr>
@@ -236,6 +325,111 @@
           <w:szCs w:val="24"/>
         </w:rPr>
         <w:t>In the compare two playlists. In the drop down box the scroller doesn’t make the border flush</w:t>
+      </w:r>
+    </w:p>
+    <w:p>
+      <w:pPr>
+        <w:pStyle w:val="ListParagraph"/>
+        <w:numPr>
+          <w:ilvl w:val="0"/>
+          <w:numId w:val="1"/>
+        </w:numPr>
+        <w:rPr>
+          <w:sz w:val="24"/>
+          <w:szCs w:val="24"/>
+        </w:rPr>
+      </w:pPr>
+      <w:r>
+        <w:rPr>
+          <w:sz w:val="24"/>
+          <w:szCs w:val="24"/>
+        </w:rPr>
+        <w:t xml:space="preserve">Make it so on request if the access token is expired the app refreshes it and then calls the function that failed. This will increase the apps </w:t>
+      </w:r>
+      <w:proofErr w:type="spellStart"/>
+      <w:r>
+        <w:rPr>
+          <w:sz w:val="24"/>
+          <w:szCs w:val="24"/>
+        </w:rPr>
+        <w:t>reponsivness</w:t>
+      </w:r>
+      <w:proofErr w:type="spellEnd"/>
+    </w:p>
+    <w:p>
+      <w:pPr>
+        <w:pStyle w:val="ListParagraph"/>
+        <w:numPr>
+          <w:ilvl w:val="0"/>
+          <w:numId w:val="1"/>
+        </w:numPr>
+        <w:rPr>
+          <w:sz w:val="24"/>
+          <w:szCs w:val="24"/>
+        </w:rPr>
+      </w:pPr>
+      <w:r>
+        <w:rPr>
+          <w:sz w:val="24"/>
+          <w:szCs w:val="24"/>
+        </w:rPr>
+        <w:t xml:space="preserve">Give everything the react </w:t>
+      </w:r>
+      <w:proofErr w:type="spellStart"/>
+      <w:r>
+        <w:rPr>
+          <w:sz w:val="24"/>
+          <w:szCs w:val="24"/>
+        </w:rPr>
+        <w:t>api</w:t>
+      </w:r>
+      <w:proofErr w:type="spellEnd"/>
+      <w:r>
+        <w:rPr>
+          <w:sz w:val="24"/>
+          <w:szCs w:val="24"/>
+        </w:rPr>
+        <w:t xml:space="preserve"> composition component</w:t>
+      </w:r>
+    </w:p>
+    <w:p>
+      <w:pPr>
+        <w:pStyle w:val="ListParagraph"/>
+        <w:numPr>
+          <w:ilvl w:val="0"/>
+          <w:numId w:val="1"/>
+        </w:numPr>
+        <w:rPr>
+          <w:sz w:val="24"/>
+          <w:szCs w:val="24"/>
+        </w:rPr>
+      </w:pPr>
+      <w:r>
+        <w:rPr>
+          <w:sz w:val="24"/>
+          <w:szCs w:val="24"/>
+        </w:rPr>
+        <w:t>Loading icon throughout the app</w:t>
+      </w:r>
+    </w:p>
+    <w:p>
+      <w:pPr>
+        <w:pStyle w:val="ListParagraph"/>
+        <w:numPr>
+          <w:ilvl w:val="1"/>
+          <w:numId w:val="1"/>
+        </w:numPr>
+        <w:rPr>
+          <w:sz w:val="24"/>
+          <w:szCs w:val="24"/>
+        </w:rPr>
+      </w:pPr>
+      <w:r>
+        <w:rPr>
+          <w:sz w:val="24"/>
+          <w:szCs w:val="24"/>
+        </w:rPr>
+        <w:t xml:space="preserve">Compare two playlists </w:t>
       </w:r>
     </w:p>
     <w:sectPr>
@@ -266,7 +460,7 @@
         <w:rFonts w:ascii="Symbol" w:hAnsi="Symbol" w:hint="default"/>
       </w:rPr>
     </w:lvl>
-    <w:lvl w:ilvl="1" w:tplc="04090003" w:tentative="1">
+    <w:lvl w:ilvl="1" w:tplc="04090003">
       <w:start w:val="1"/>
       <w:numFmt w:val="bullet"/>
       <w:lvlText w:val="o"/>

</xml_diff>

<commit_message>
About to transition createNew Playlist
</commit_message>
<xml_diff>
--- a/practiceweb/My own websites/spotifyAPIReact/Future Updates and Work for Spotify App.docx
+++ b/practiceweb/My own websites/spotifyAPIReact/Future Updates and Work for Spotify App.docx
@@ -35,23 +35,7 @@
           <w:sz w:val="24"/>
           <w:szCs w:val="24"/>
         </w:rPr>
-        <w:t xml:space="preserve">“Next Track” </w:t>
-      </w:r>
-      <w:proofErr w:type="spellStart"/>
-      <w:r>
-        <w:rPr>
-          <w:sz w:val="24"/>
-          <w:szCs w:val="24"/>
-        </w:rPr>
-        <w:t>onClick</w:t>
-      </w:r>
-      <w:proofErr w:type="spellEnd"/>
-      <w:r>
-        <w:rPr>
-          <w:sz w:val="24"/>
-          <w:szCs w:val="24"/>
-        </w:rPr>
-        <w:t xml:space="preserve"> should update the currently playing song information</w:t>
+        <w:t>“Next Track” onClick should update the currently playing song information</w:t>
       </w:r>
     </w:p>
     <w:p>
@@ -191,101 +175,28 @@
           <w:sz w:val="24"/>
           <w:szCs w:val="24"/>
         </w:rPr>
-        <w:t xml:space="preserve">In </w:t>
-      </w:r>
-      <w:proofErr w:type="spellStart"/>
-      <w:r>
-        <w:rPr>
-          <w:sz w:val="24"/>
-          <w:szCs w:val="24"/>
-        </w:rPr>
-        <w:t>manipulateAPlaylist</w:t>
-      </w:r>
-      <w:proofErr w:type="spellEnd"/>
-      <w:r>
-        <w:rPr>
-          <w:sz w:val="24"/>
-          <w:szCs w:val="24"/>
-        </w:rPr>
-        <w:t xml:space="preserve">, </w:t>
-      </w:r>
-      <w:proofErr w:type="spellStart"/>
-      <w:r>
-        <w:rPr>
-          <w:sz w:val="24"/>
-          <w:szCs w:val="24"/>
-        </w:rPr>
-        <w:t>addSongsFromSongBank</w:t>
-      </w:r>
-      <w:proofErr w:type="spellEnd"/>
-      <w:r>
-        <w:rPr>
-          <w:sz w:val="24"/>
-          <w:szCs w:val="24"/>
-        </w:rPr>
-        <w:t xml:space="preserve">, with an empty playlist </w:t>
-      </w:r>
-      <w:proofErr w:type="spellStart"/>
-      <w:r>
-        <w:rPr>
-          <w:sz w:val="24"/>
-          <w:szCs w:val="24"/>
-        </w:rPr>
-        <w:t>their</w:t>
-      </w:r>
-      <w:proofErr w:type="spellEnd"/>
-      <w:r>
-        <w:rPr>
-          <w:sz w:val="24"/>
-          <w:szCs w:val="24"/>
-        </w:rPr>
-        <w:t xml:space="preserve"> will be no image for it, however, when you add songs to </w:t>
-      </w:r>
-      <w:proofErr w:type="spellStart"/>
-      <w:r>
-        <w:rPr>
-          <w:sz w:val="24"/>
-          <w:szCs w:val="24"/>
-        </w:rPr>
-        <w:t>it</w:t>
-      </w:r>
-      <w:proofErr w:type="spellEnd"/>
-      <w:r>
-        <w:rPr>
-          <w:sz w:val="24"/>
-          <w:szCs w:val="24"/>
-        </w:rPr>
-        <w:t xml:space="preserve"> the image should appear. I need to make that happen.</w:t>
-      </w:r>
-    </w:p>
-    <w:p>
-      <w:pPr>
-        <w:pStyle w:val="ListParagraph"/>
-        <w:numPr>
-          <w:ilvl w:val="0"/>
-          <w:numId w:val="1"/>
-        </w:numPr>
-        <w:rPr>
-          <w:sz w:val="24"/>
-          <w:szCs w:val="24"/>
-        </w:rPr>
-      </w:pPr>
-      <w:r>
-        <w:rPr>
-          <w:sz w:val="24"/>
-          <w:szCs w:val="24"/>
-        </w:rPr>
-        <w:t xml:space="preserve">Update all components to user the </w:t>
-      </w:r>
-      <w:proofErr w:type="spellStart"/>
-      <w:r>
-        <w:rPr>
-          <w:sz w:val="24"/>
-          <w:szCs w:val="24"/>
-        </w:rPr>
-        <w:t>SpotifyAPIBaseComposition</w:t>
-      </w:r>
-      <w:proofErr w:type="spellEnd"/>
+        <w:t>In manipulateAPlaylist, addSongsFromSongBank, with an empty playlist their will be no image for it, however, when you add songs to it the image should appear. I need to make that happen.</w:t>
+      </w:r>
+    </w:p>
+    <w:p>
+      <w:pPr>
+        <w:pStyle w:val="ListParagraph"/>
+        <w:numPr>
+          <w:ilvl w:val="0"/>
+          <w:numId w:val="1"/>
+        </w:numPr>
+        <w:rPr>
+          <w:sz w:val="24"/>
+          <w:szCs w:val="24"/>
+        </w:rPr>
+      </w:pPr>
+      <w:r>
+        <w:rPr>
+          <w:sz w:val="24"/>
+          <w:szCs w:val="24"/>
+        </w:rPr>
+        <w:t>Update all components to user the SpotifyAPIBaseComposition</w:t>
+      </w:r>
     </w:p>
     <w:p>
       <w:pPr>
@@ -344,52 +255,27 @@
           <w:sz w:val="24"/>
           <w:szCs w:val="24"/>
         </w:rPr>
-        <w:t xml:space="preserve">Make it so on request if the access token is expired the app refreshes it and then calls the function that failed. This will increase the apps </w:t>
-      </w:r>
-      <w:proofErr w:type="spellStart"/>
-      <w:r>
-        <w:rPr>
-          <w:sz w:val="24"/>
-          <w:szCs w:val="24"/>
-        </w:rPr>
-        <w:t>reponsivness</w:t>
-      </w:r>
-      <w:proofErr w:type="spellEnd"/>
-    </w:p>
-    <w:p>
-      <w:pPr>
-        <w:pStyle w:val="ListParagraph"/>
-        <w:numPr>
-          <w:ilvl w:val="0"/>
-          <w:numId w:val="1"/>
-        </w:numPr>
-        <w:rPr>
-          <w:sz w:val="24"/>
-          <w:szCs w:val="24"/>
-        </w:rPr>
-      </w:pPr>
-      <w:r>
-        <w:rPr>
-          <w:sz w:val="24"/>
-          <w:szCs w:val="24"/>
-        </w:rPr>
-        <w:t xml:space="preserve">Give everything the react </w:t>
-      </w:r>
-      <w:proofErr w:type="spellStart"/>
-      <w:r>
-        <w:rPr>
-          <w:sz w:val="24"/>
-          <w:szCs w:val="24"/>
-        </w:rPr>
-        <w:t>api</w:t>
-      </w:r>
-      <w:proofErr w:type="spellEnd"/>
-      <w:r>
-        <w:rPr>
-          <w:sz w:val="24"/>
-          <w:szCs w:val="24"/>
-        </w:rPr>
-        <w:t xml:space="preserve"> composition component</w:t>
+        <w:t>Make it so on request if the access token is expired the app refreshes it and then calls the function that failed. This will increase the apps reponsivness</w:t>
+      </w:r>
+    </w:p>
+    <w:p>
+      <w:pPr>
+        <w:pStyle w:val="ListParagraph"/>
+        <w:numPr>
+          <w:ilvl w:val="0"/>
+          <w:numId w:val="1"/>
+        </w:numPr>
+        <w:rPr>
+          <w:sz w:val="24"/>
+          <w:szCs w:val="24"/>
+        </w:rPr>
+      </w:pPr>
+      <w:r>
+        <w:rPr>
+          <w:sz w:val="24"/>
+          <w:szCs w:val="24"/>
+        </w:rPr>
+        <w:t>Give everything the react api composition component</w:t>
       </w:r>
     </w:p>
     <w:p>
@@ -430,6 +316,73 @@
           <w:szCs w:val="24"/>
         </w:rPr>
         <w:t xml:space="preserve">Compare two playlists </w:t>
+      </w:r>
+      <w:r>
+        <w:rPr>
+          <w:sz w:val="24"/>
+          <w:szCs w:val="24"/>
+        </w:rPr>
+        <w:tab/>
+      </w:r>
+    </w:p>
+    <w:p>
+      <w:pPr>
+        <w:pStyle w:val="ListParagraph"/>
+        <w:numPr>
+          <w:ilvl w:val="0"/>
+          <w:numId w:val="1"/>
+        </w:numPr>
+        <w:rPr>
+          <w:sz w:val="24"/>
+          <w:szCs w:val="24"/>
+        </w:rPr>
+      </w:pPr>
+      <w:r>
+        <w:rPr>
+          <w:sz w:val="24"/>
+          <w:szCs w:val="24"/>
+        </w:rPr>
+        <w:t>Work on data storage that stores the users information so we do not have to keep on making requests and increases responsiveness. At least for the songs in the song bank.</w:t>
+      </w:r>
+    </w:p>
+    <w:p>
+      <w:pPr>
+        <w:pStyle w:val="ListParagraph"/>
+        <w:numPr>
+          <w:ilvl w:val="0"/>
+          <w:numId w:val="1"/>
+        </w:numPr>
+        <w:rPr>
+          <w:sz w:val="24"/>
+          <w:szCs w:val="24"/>
+        </w:rPr>
+      </w:pPr>
+      <w:r>
+        <w:rPr>
+          <w:sz w:val="24"/>
+          <w:szCs w:val="24"/>
+        </w:rPr>
+        <w:t>Search Songs</w:t>
+      </w:r>
+    </w:p>
+    <w:p>
+      <w:pPr>
+        <w:pStyle w:val="ListParagraph"/>
+        <w:numPr>
+          <w:ilvl w:val="0"/>
+          <w:numId w:val="1"/>
+        </w:numPr>
+        <w:rPr>
+          <w:sz w:val="24"/>
+          <w:szCs w:val="24"/>
+        </w:rPr>
+      </w:pPr>
+      <w:r>
+        <w:rPr>
+          <w:sz w:val="24"/>
+          <w:szCs w:val="24"/>
+        </w:rPr>
+        <w:t>Delete Songs in compare two playlists</w:t>
       </w:r>
     </w:p>
     <w:sectPr>

</xml_diff>

<commit_message>
about to remake displaySongBank with composition
</commit_message>
<xml_diff>
--- a/practiceweb/My own websites/spotifyAPIReact/Future Updates and Work for Spotify App.docx
+++ b/practiceweb/My own websites/spotifyAPIReact/Future Updates and Work for Spotify App.docx
@@ -383,6 +383,26 @@
           <w:szCs w:val="24"/>
         </w:rPr>
         <w:t>Delete Songs in compare two playlists</w:t>
+      </w:r>
+    </w:p>
+    <w:p>
+      <w:pPr>
+        <w:pStyle w:val="ListParagraph"/>
+        <w:numPr>
+          <w:ilvl w:val="0"/>
+          <w:numId w:val="1"/>
+        </w:numPr>
+        <w:rPr>
+          <w:sz w:val="24"/>
+          <w:szCs w:val="24"/>
+        </w:rPr>
+      </w:pPr>
+      <w:r>
+        <w:rPr>
+          <w:sz w:val="24"/>
+          <w:szCs w:val="24"/>
+        </w:rPr>
+        <w:t>In manipulateAPlaylist Make an delete playlist option</w:t>
       </w:r>
     </w:p>
     <w:sectPr>

</xml_diff>